<commit_message>
new edits to workbook and functions
</commit_message>
<xml_diff>
--- a/brief/script.docx
+++ b/brief/script.docx
@@ -98,6 +98,26 @@
           <w14:ligatures w14:val="none"/>
         </w:rPr>
       </w:pPr>
+    </w:p>
+    <w:p>
+      <w:pPr>
+        <w:rPr>
+          <w:rFonts w:ascii="Times New Roman" w:eastAsia="Times New Roman" w:hAnsi="Times New Roman" w:cs="Times New Roman"/>
+          <w:color w:val="000000" w:themeColor="text1"/>
+          <w:kern w:val="0"/>
+          <w14:ligatures w14:val="none"/>
+        </w:rPr>
+      </w:pPr>
+    </w:p>
+    <w:p>
+      <w:pPr>
+        <w:rPr>
+          <w:rFonts w:ascii="Times New Roman" w:eastAsia="Times New Roman" w:hAnsi="Times New Roman" w:cs="Times New Roman"/>
+          <w:color w:val="000000" w:themeColor="text1"/>
+          <w:kern w:val="0"/>
+          <w14:ligatures w14:val="none"/>
+        </w:rPr>
+      </w:pPr>
       <w:r>
         <w:rPr>
           <w:rFonts w:ascii="Times New Roman" w:eastAsia="Times New Roman" w:hAnsi="Times New Roman" w:cs="Times New Roman"/>
@@ -146,6 +166,26 @@
           <w14:ligatures w14:val="none"/>
         </w:rPr>
       </w:pPr>
+    </w:p>
+    <w:p>
+      <w:pPr>
+        <w:rPr>
+          <w:rFonts w:ascii="Times New Roman" w:eastAsia="Times New Roman" w:hAnsi="Times New Roman" w:cs="Times New Roman"/>
+          <w:color w:val="000000" w:themeColor="text1"/>
+          <w:kern w:val="0"/>
+          <w14:ligatures w14:val="none"/>
+        </w:rPr>
+      </w:pPr>
+    </w:p>
+    <w:p>
+      <w:pPr>
+        <w:rPr>
+          <w:rFonts w:ascii="Times New Roman" w:eastAsia="Times New Roman" w:hAnsi="Times New Roman" w:cs="Times New Roman"/>
+          <w:color w:val="000000" w:themeColor="text1"/>
+          <w:kern w:val="0"/>
+          <w14:ligatures w14:val="none"/>
+        </w:rPr>
+      </w:pPr>
       <w:r>
         <w:rPr>
           <w:rFonts w:ascii="Times New Roman" w:eastAsia="Times New Roman" w:hAnsi="Times New Roman" w:cs="Times New Roman"/>
@@ -234,6 +274,26 @@
           <w14:ligatures w14:val="none"/>
         </w:rPr>
       </w:pPr>
+    </w:p>
+    <w:p>
+      <w:pPr>
+        <w:rPr>
+          <w:rFonts w:ascii="Times New Roman" w:eastAsia="Times New Roman" w:hAnsi="Times New Roman" w:cs="Times New Roman"/>
+          <w:color w:val="000000" w:themeColor="text1"/>
+          <w:kern w:val="0"/>
+          <w14:ligatures w14:val="none"/>
+        </w:rPr>
+      </w:pPr>
+    </w:p>
+    <w:p>
+      <w:pPr>
+        <w:rPr>
+          <w:rFonts w:ascii="Times New Roman" w:eastAsia="Times New Roman" w:hAnsi="Times New Roman" w:cs="Times New Roman"/>
+          <w:color w:val="000000" w:themeColor="text1"/>
+          <w:kern w:val="0"/>
+          <w14:ligatures w14:val="none"/>
+        </w:rPr>
+      </w:pPr>
       <w:r>
         <w:rPr>
           <w:rFonts w:ascii="Times New Roman" w:eastAsia="Times New Roman" w:hAnsi="Times New Roman" w:cs="Times New Roman"/>
@@ -645,6 +705,26 @@
         </w:rPr>
         <w:t>, leading to a suspension of institutions, closed borders, and a curfew.</w:t>
       </w:r>
+    </w:p>
+    <w:p>
+      <w:pPr>
+        <w:rPr>
+          <w:rFonts w:ascii="Times New Roman" w:eastAsia="Times New Roman" w:hAnsi="Times New Roman" w:cs="Times New Roman"/>
+          <w:color w:val="000000" w:themeColor="text1"/>
+          <w:kern w:val="0"/>
+          <w14:ligatures w14:val="none"/>
+        </w:rPr>
+      </w:pPr>
+    </w:p>
+    <w:p>
+      <w:pPr>
+        <w:rPr>
+          <w:rFonts w:ascii="Times New Roman" w:eastAsia="Times New Roman" w:hAnsi="Times New Roman" w:cs="Times New Roman"/>
+          <w:color w:val="000000" w:themeColor="text1"/>
+          <w:kern w:val="0"/>
+          <w14:ligatures w14:val="none"/>
+        </w:rPr>
+      </w:pPr>
     </w:p>
     <w:p>
       <w:pPr>
@@ -851,6 +931,26 @@
           <w14:ligatures w14:val="none"/>
         </w:rPr>
       </w:pPr>
+    </w:p>
+    <w:p>
+      <w:pPr>
+        <w:rPr>
+          <w:rFonts w:ascii="Times New Roman" w:eastAsia="Times New Roman" w:hAnsi="Times New Roman" w:cs="Times New Roman"/>
+          <w:color w:val="000000" w:themeColor="text1"/>
+          <w:kern w:val="0"/>
+          <w14:ligatures w14:val="none"/>
+        </w:rPr>
+      </w:pPr>
+    </w:p>
+    <w:p>
+      <w:pPr>
+        <w:rPr>
+          <w:rFonts w:ascii="Times New Roman" w:eastAsia="Times New Roman" w:hAnsi="Times New Roman" w:cs="Times New Roman"/>
+          <w:color w:val="000000" w:themeColor="text1"/>
+          <w:kern w:val="0"/>
+          <w14:ligatures w14:val="none"/>
+        </w:rPr>
+      </w:pPr>
       <w:r>
         <w:rPr>
           <w:rFonts w:ascii="Times New Roman" w:eastAsia="Times New Roman" w:hAnsi="Times New Roman" w:cs="Times New Roman"/>
@@ -968,6 +1068,26 @@
           <w14:ligatures w14:val="none"/>
         </w:rPr>
       </w:pPr>
+    </w:p>
+    <w:p>
+      <w:pPr>
+        <w:rPr>
+          <w:rFonts w:ascii="Times New Roman" w:eastAsia="Times New Roman" w:hAnsi="Times New Roman" w:cs="Times New Roman"/>
+          <w:color w:val="000000" w:themeColor="text1"/>
+          <w:kern w:val="0"/>
+          <w14:ligatures w14:val="none"/>
+        </w:rPr>
+      </w:pPr>
+    </w:p>
+    <w:p>
+      <w:pPr>
+        <w:rPr>
+          <w:rFonts w:ascii="Times New Roman" w:eastAsia="Times New Roman" w:hAnsi="Times New Roman" w:cs="Times New Roman"/>
+          <w:color w:val="000000" w:themeColor="text1"/>
+          <w:kern w:val="0"/>
+          <w14:ligatures w14:val="none"/>
+        </w:rPr>
+      </w:pPr>
       <w:r>
         <w:rPr>
           <w:rFonts w:ascii="Times New Roman" w:eastAsia="Times New Roman" w:hAnsi="Times New Roman" w:cs="Times New Roman"/>
@@ -1036,6 +1156,26 @@
           <w14:ligatures w14:val="none"/>
         </w:rPr>
       </w:pPr>
+    </w:p>
+    <w:p>
+      <w:pPr>
+        <w:rPr>
+          <w:rFonts w:ascii="Times New Roman" w:eastAsia="Times New Roman" w:hAnsi="Times New Roman" w:cs="Times New Roman"/>
+          <w:color w:val="000000" w:themeColor="text1"/>
+          <w:kern w:val="0"/>
+          <w14:ligatures w14:val="none"/>
+        </w:rPr>
+      </w:pPr>
+    </w:p>
+    <w:p>
+      <w:pPr>
+        <w:rPr>
+          <w:rFonts w:ascii="Times New Roman" w:eastAsia="Times New Roman" w:hAnsi="Times New Roman" w:cs="Times New Roman"/>
+          <w:color w:val="000000" w:themeColor="text1"/>
+          <w:kern w:val="0"/>
+          <w14:ligatures w14:val="none"/>
+        </w:rPr>
+      </w:pPr>
       <w:r>
         <w:rPr>
           <w:rFonts w:ascii="Times New Roman" w:eastAsia="Times New Roman" w:hAnsi="Times New Roman" w:cs="Times New Roman"/>
@@ -1129,6 +1269,26 @@
           <w14:ligatures w14:val="none"/>
         </w:rPr>
       </w:pPr>
+    </w:p>
+    <w:p>
+      <w:pPr>
+        <w:rPr>
+          <w:rFonts w:ascii="Times New Roman" w:eastAsia="Times New Roman" w:hAnsi="Times New Roman" w:cs="Times New Roman"/>
+          <w:color w:val="000000" w:themeColor="text1"/>
+          <w:kern w:val="0"/>
+          <w14:ligatures w14:val="none"/>
+        </w:rPr>
+      </w:pPr>
+    </w:p>
+    <w:p>
+      <w:pPr>
+        <w:rPr>
+          <w:rFonts w:ascii="Times New Roman" w:eastAsia="Times New Roman" w:hAnsi="Times New Roman" w:cs="Times New Roman"/>
+          <w:color w:val="000000" w:themeColor="text1"/>
+          <w:kern w:val="0"/>
+          <w14:ligatures w14:val="none"/>
+        </w:rPr>
+      </w:pPr>
       <w:r>
         <w:rPr>
           <w:rFonts w:ascii="Times New Roman" w:eastAsia="Times New Roman" w:hAnsi="Times New Roman" w:cs="Times New Roman"/>
@@ -1177,6 +1337,26 @@
           <w14:ligatures w14:val="none"/>
         </w:rPr>
       </w:pPr>
+    </w:p>
+    <w:p>
+      <w:pPr>
+        <w:rPr>
+          <w:rFonts w:ascii="Times New Roman" w:eastAsia="Times New Roman" w:hAnsi="Times New Roman" w:cs="Times New Roman"/>
+          <w:color w:val="000000" w:themeColor="text1"/>
+          <w:kern w:val="0"/>
+          <w14:ligatures w14:val="none"/>
+        </w:rPr>
+      </w:pPr>
+    </w:p>
+    <w:p>
+      <w:pPr>
+        <w:rPr>
+          <w:rFonts w:ascii="Times New Roman" w:eastAsia="Times New Roman" w:hAnsi="Times New Roman" w:cs="Times New Roman"/>
+          <w:color w:val="000000" w:themeColor="text1"/>
+          <w:kern w:val="0"/>
+          <w14:ligatures w14:val="none"/>
+        </w:rPr>
+      </w:pPr>
       <w:r>
         <w:rPr>
           <w:rFonts w:ascii="Times New Roman" w:eastAsia="Times New Roman" w:hAnsi="Times New Roman" w:cs="Times New Roman"/>
@@ -1263,6 +1443,26 @@
           <w14:ligatures w14:val="none"/>
         </w:rPr>
       </w:pPr>
+    </w:p>
+    <w:p>
+      <w:pPr>
+        <w:rPr>
+          <w:rFonts w:ascii="Times New Roman" w:eastAsia="Times New Roman" w:hAnsi="Times New Roman" w:cs="Times New Roman"/>
+          <w:color w:val="000000" w:themeColor="text1"/>
+          <w:kern w:val="0"/>
+          <w14:ligatures w14:val="none"/>
+        </w:rPr>
+      </w:pPr>
+    </w:p>
+    <w:p>
+      <w:pPr>
+        <w:rPr>
+          <w:rFonts w:ascii="Times New Roman" w:eastAsia="Times New Roman" w:hAnsi="Times New Roman" w:cs="Times New Roman"/>
+          <w:color w:val="000000" w:themeColor="text1"/>
+          <w:kern w:val="0"/>
+          <w14:ligatures w14:val="none"/>
+        </w:rPr>
+      </w:pPr>
       <w:r>
         <w:rPr>
           <w:rFonts w:ascii="Times New Roman" w:eastAsia="Times New Roman" w:hAnsi="Times New Roman" w:cs="Times New Roman"/>
@@ -1389,6 +1589,26 @@
           <w14:ligatures w14:val="none"/>
         </w:rPr>
       </w:pPr>
+    </w:p>
+    <w:p>
+      <w:pPr>
+        <w:rPr>
+          <w:rFonts w:ascii="Times New Roman" w:eastAsia="Times New Roman" w:hAnsi="Times New Roman" w:cs="Times New Roman"/>
+          <w:color w:val="000000" w:themeColor="text1"/>
+          <w:kern w:val="0"/>
+          <w14:ligatures w14:val="none"/>
+        </w:rPr>
+      </w:pPr>
+    </w:p>
+    <w:p>
+      <w:pPr>
+        <w:rPr>
+          <w:rFonts w:ascii="Times New Roman" w:eastAsia="Times New Roman" w:hAnsi="Times New Roman" w:cs="Times New Roman"/>
+          <w:color w:val="000000" w:themeColor="text1"/>
+          <w:kern w:val="0"/>
+          <w14:ligatures w14:val="none"/>
+        </w:rPr>
+      </w:pPr>
       <w:r>
         <w:rPr>
           <w:rFonts w:ascii="Times New Roman" w:eastAsia="Times New Roman" w:hAnsi="Times New Roman" w:cs="Times New Roman"/>
@@ -1437,6 +1657,26 @@
           <w14:ligatures w14:val="none"/>
         </w:rPr>
       </w:pPr>
+    </w:p>
+    <w:p>
+      <w:pPr>
+        <w:rPr>
+          <w:rFonts w:ascii="Times New Roman" w:eastAsia="Times New Roman" w:hAnsi="Times New Roman" w:cs="Times New Roman"/>
+          <w:color w:val="000000" w:themeColor="text1"/>
+          <w:kern w:val="0"/>
+          <w14:ligatures w14:val="none"/>
+        </w:rPr>
+      </w:pPr>
+    </w:p>
+    <w:p>
+      <w:pPr>
+        <w:rPr>
+          <w:rFonts w:ascii="Times New Roman" w:eastAsia="Times New Roman" w:hAnsi="Times New Roman" w:cs="Times New Roman"/>
+          <w:color w:val="000000" w:themeColor="text1"/>
+          <w:kern w:val="0"/>
+          <w14:ligatures w14:val="none"/>
+        </w:rPr>
+      </w:pPr>
       <w:r>
         <w:rPr>
           <w:rFonts w:ascii="Times New Roman" w:eastAsia="Times New Roman" w:hAnsi="Times New Roman" w:cs="Times New Roman"/>
@@ -1514,6 +1754,26 @@
           <w14:ligatures w14:val="none"/>
         </w:rPr>
       </w:pPr>
+    </w:p>
+    <w:p>
+      <w:pPr>
+        <w:rPr>
+          <w:rFonts w:ascii="Times New Roman" w:eastAsia="Times New Roman" w:hAnsi="Times New Roman" w:cs="Times New Roman"/>
+          <w:color w:val="000000" w:themeColor="text1"/>
+          <w:kern w:val="0"/>
+          <w14:ligatures w14:val="none"/>
+        </w:rPr>
+      </w:pPr>
+    </w:p>
+    <w:p>
+      <w:pPr>
+        <w:rPr>
+          <w:rFonts w:ascii="Times New Roman" w:eastAsia="Times New Roman" w:hAnsi="Times New Roman" w:cs="Times New Roman"/>
+          <w:color w:val="000000" w:themeColor="text1"/>
+          <w:kern w:val="0"/>
+          <w14:ligatures w14:val="none"/>
+        </w:rPr>
+      </w:pPr>
       <w:r>
         <w:rPr>
           <w:rFonts w:ascii="Times New Roman" w:eastAsia="Times New Roman" w:hAnsi="Times New Roman" w:cs="Times New Roman"/>
@@ -1563,6 +1823,26 @@
         </w:rPr>
         <w:t>the past three decades. It reveals significant factors, including political instability, financial vulnerabilities, and reliance on foreign aid, potentially explaining the recurring shifts in Niger's political landscape.</w:t>
       </w:r>
+    </w:p>
+    <w:p>
+      <w:pPr>
+        <w:rPr>
+          <w:rFonts w:ascii="Times New Roman" w:eastAsia="Times New Roman" w:hAnsi="Times New Roman" w:cs="Times New Roman"/>
+          <w:color w:val="000000" w:themeColor="text1"/>
+          <w:kern w:val="0"/>
+          <w14:ligatures w14:val="none"/>
+        </w:rPr>
+      </w:pPr>
+    </w:p>
+    <w:p>
+      <w:pPr>
+        <w:rPr>
+          <w:rFonts w:ascii="Times New Roman" w:eastAsia="Times New Roman" w:hAnsi="Times New Roman" w:cs="Times New Roman"/>
+          <w:color w:val="000000" w:themeColor="text1"/>
+          <w:kern w:val="0"/>
+          <w14:ligatures w14:val="none"/>
+        </w:rPr>
+      </w:pPr>
     </w:p>
     <w:p>
       <w:pPr>

</xml_diff>